<commit_message>
my second test commit new
</commit_message>
<xml_diff>
--- a/selenium.docx
+++ b/selenium.docx
@@ -43,36 +43,16 @@
           <w:sz w:val="20"/>
           <w:szCs w:val="20"/>
         </w:rPr>
-        <w:t>The system must have latest Java installed on it.</w:t>
-      </w:r>
-      <w:r>
-        <w:rPr>
-          <w:rFonts w:ascii="Arial" w:eastAsia="Times New Roman" w:hAnsi="Arial" w:cs="Arial"/>
-          <w:color w:val="091E42"/>
-          <w:sz w:val="20"/>
-          <w:szCs w:val="20"/>
-        </w:rPr>
-        <w:t xml:space="preserve"> – </w:t>
-      </w:r>
-      <w:proofErr w:type="spellStart"/>
-      <w:r>
-        <w:rPr>
-          <w:rFonts w:ascii="Arial" w:eastAsia="Times New Roman" w:hAnsi="Arial" w:cs="Arial"/>
-          <w:color w:val="091E42"/>
-          <w:sz w:val="20"/>
-          <w:szCs w:val="20"/>
-        </w:rPr>
-        <w:t>fro</w:t>
-      </w:r>
-      <w:proofErr w:type="spellEnd"/>
-      <w:r>
-        <w:rPr>
-          <w:rFonts w:ascii="Arial" w:eastAsia="Times New Roman" w:hAnsi="Arial" w:cs="Arial"/>
-          <w:color w:val="091E42"/>
-          <w:sz w:val="20"/>
-          <w:szCs w:val="20"/>
-        </w:rPr>
-        <w:t xml:space="preserve"> checks</w:t>
+        <w:t>The system must have latest Java installed on it</w:t>
+      </w:r>
+      <w:r>
+        <w:rPr>
+          <w:rFonts w:ascii="Arial" w:eastAsia="Times New Roman" w:hAnsi="Arial" w:cs="Arial"/>
+          <w:color w:val="091E42"/>
+          <w:sz w:val="20"/>
+          <w:szCs w:val="20"/>
+        </w:rPr>
+        <w:t>- MY SECOND COMMIT TEST</w:t>
       </w:r>
     </w:p>
     <w:p>
@@ -186,6 +166,8 @@
         </w:rPr>
         <w:t xml:space="preserve"> in Eclipse:</w:t>
       </w:r>
+      <w:bookmarkStart w:id="0" w:name="_GoBack"/>
+      <w:bookmarkEnd w:id="0"/>
     </w:p>
     <w:p>
       <w:pPr>
@@ -361,8 +343,6 @@
         </w:rPr>
         <w:t>Steps to run script:</w:t>
       </w:r>
-      <w:bookmarkStart w:id="0" w:name="_GoBack"/>
-      <w:bookmarkEnd w:id="0"/>
     </w:p>
     <w:p>
       <w:pPr>

</xml_diff>